<commit_message>
base de datos moingo db clase 7 _ 6
</commit_message>
<xml_diff>
--- a/Base de Datos II/Clase 6-Mongo db index/TP Clase 6 - mongo db index.docx
+++ b/Base de Datos II/Clase 6-Mongo db index/TP Clase 6 - mongo db index.docx
@@ -1044,7 +1044,14 @@
         <w:rPr>
           <w:lang w:val="es-ES"/>
         </w:rPr>
-        <w:t>1- Realizar cuestionario para asistencia en  campus</w:t>
+        <w:t xml:space="preserve">1- Realizar cuestionario para asistencia </w:t>
+      </w:r>
+      <w:proofErr w:type="gramStart"/>
+      <w:r>
+        <w:rPr>
+          <w:lang w:val="es-ES"/>
+        </w:rPr>
+        <w:t>en  campus</w:t>
       </w:r>
       <w:r>
         <w:rPr>
@@ -1053,6 +1060,7 @@
         </w:rPr>
         <w:t>​</w:t>
       </w:r>
+      <w:proofErr w:type="gramEnd"/>
     </w:p>
     <w:p>
       <w:pPr>
@@ -1072,25 +1080,59 @@
         <w:rPr>
           <w:lang w:val="es-ES"/>
         </w:rPr>
-        <w:t>2-Trabajo Grupal: Aplicar sentencias vistas en clase , enviar capturas de lo realizado con nombre y apellido de quienes trabajaron. Fecha de entrega 13/05</w:t>
-      </w:r>
-    </w:p>
-    <w:p>
-      <w:pPr>
-        <w:pStyle w:val="Prrafodelista"/>
-        <w:tabs>
-          <w:tab w:val="left" w:pos="3705"/>
-        </w:tabs>
-      </w:pPr>
-    </w:p>
-    <w:p>
-      <w:pPr>
-        <w:pStyle w:val="Prrafodelista"/>
-        <w:tabs>
-          <w:tab w:val="left" w:pos="3705"/>
-        </w:tabs>
-      </w:pPr>
-      <w:r>
+        <w:t xml:space="preserve">2-Trabajo Grupal: Aplicar sentencias vistas en </w:t>
+      </w:r>
+      <w:proofErr w:type="gramStart"/>
+      <w:r>
+        <w:rPr>
+          <w:lang w:val="es-ES"/>
+        </w:rPr>
+        <w:t>clase ,</w:t>
+      </w:r>
+      <w:proofErr w:type="gramEnd"/>
+      <w:r>
+        <w:rPr>
+          <w:lang w:val="es-ES"/>
+        </w:rPr>
+        <w:t xml:space="preserve"> enviar capturas de lo realizado con nombre y apellido de quienes trabajaron. Fecha de entrega 13/05</w:t>
+      </w:r>
+    </w:p>
+    <w:p>
+      <w:pPr>
+        <w:pStyle w:val="Prrafodelista"/>
+        <w:tabs>
+          <w:tab w:val="left" w:pos="3705"/>
+        </w:tabs>
+      </w:pPr>
+    </w:p>
+    <w:p>
+      <w:pPr>
+        <w:pStyle w:val="Prrafodelista"/>
+        <w:tabs>
+          <w:tab w:val="left" w:pos="3705"/>
+        </w:tabs>
+      </w:pPr>
+      <w:r>
+        <w:rPr>
+          <w:b/>
+          <w:bCs/>
+          <w:u w:val="single"/>
+          <w:lang w:val="es-ES"/>
+        </w:rPr>
+        <w:t>AÑADIENDO ÍNDICES EN MONGO DB:</w:t>
+      </w:r>
+    </w:p>
+    <w:p>
+      <w:pPr>
+        <w:pStyle w:val="Prrafodelista"/>
+        <w:tabs>
+          <w:tab w:val="left" w:pos="3705"/>
+        </w:tabs>
+      </w:pPr>
+      <w:r>
+        <w:rPr>
+          <w:noProof/>
+        </w:rPr>
         <w:drawing>
           <wp:inline distT="0" distB="0" distL="0" distR="0" wp14:anchorId="007A5605" wp14:editId="7042A6F3">
             <wp:extent cx="2105319" cy="428685"/>
@@ -1144,6 +1186,9 @@
         </w:tabs>
       </w:pPr>
       <w:r>
+        <w:rPr>
+          <w:noProof/>
+        </w:rPr>
         <w:drawing>
           <wp:inline distT="0" distB="0" distL="0" distR="0" wp14:anchorId="05F61CE3" wp14:editId="54DC428B">
             <wp:extent cx="5612130" cy="1086485"/>
@@ -1197,6 +1242,9 @@
         </w:tabs>
       </w:pPr>
       <w:r>
+        <w:rPr>
+          <w:noProof/>
+        </w:rPr>
         <w:drawing>
           <wp:inline distT="0" distB="0" distL="0" distR="0" wp14:anchorId="1D130101" wp14:editId="72352216">
             <wp:extent cx="3867690" cy="638264"/>
@@ -1249,26 +1297,73 @@
           <w:tab w:val="left" w:pos="3705"/>
         </w:tabs>
       </w:pPr>
-    </w:p>
-    <w:p>
-      <w:pPr>
-        <w:pStyle w:val="Prrafodelista"/>
-        <w:tabs>
-          <w:tab w:val="left" w:pos="3705"/>
-        </w:tabs>
-      </w:pPr>
-      <w:r>
-        <w:t>db.paso.find({"nombre": "roberto"})</w:t>
-      </w:r>
-    </w:p>
-    <w:p>
-      <w:pPr>
-        <w:pStyle w:val="Prrafodelista"/>
-        <w:tabs>
-          <w:tab w:val="left" w:pos="3705"/>
-        </w:tabs>
-      </w:pPr>
-      <w:r>
+      <w:r>
+        <w:rPr>
+          <w:b/>
+          <w:bCs/>
+          <w:i/>
+          <w:iCs/>
+          <w:lang w:val="es-ES"/>
+        </w:rPr>
+        <w:t>Búsqueda de datos más lenta</w:t>
+      </w:r>
+    </w:p>
+    <w:p>
+      <w:pPr>
+        <w:pStyle w:val="Prrafodelista"/>
+        <w:tabs>
+          <w:tab w:val="left" w:pos="3705"/>
+        </w:tabs>
+      </w:pPr>
+    </w:p>
+    <w:p>
+      <w:pPr>
+        <w:pStyle w:val="Prrafodelista"/>
+        <w:tabs>
+          <w:tab w:val="left" w:pos="3705"/>
+        </w:tabs>
+      </w:pPr>
+      <w:proofErr w:type="spellStart"/>
+      <w:proofErr w:type="gramStart"/>
+      <w:r>
+        <w:t>db.paso</w:t>
+      </w:r>
+      <w:proofErr w:type="gramEnd"/>
+      <w:r>
+        <w:t>.</w:t>
+      </w:r>
+      <w:proofErr w:type="gramStart"/>
+      <w:r>
+        <w:t>find</w:t>
+      </w:r>
+      <w:proofErr w:type="spellEnd"/>
+      <w:r>
+        <w:t>(</w:t>
+      </w:r>
+      <w:proofErr w:type="gramEnd"/>
+      <w:r>
+        <w:t>{"nombre": "</w:t>
+      </w:r>
+      <w:proofErr w:type="spellStart"/>
+      <w:r>
+        <w:t>roberto</w:t>
+      </w:r>
+      <w:proofErr w:type="spellEnd"/>
+      <w:r>
+        <w:t>"})</w:t>
+      </w:r>
+    </w:p>
+    <w:p>
+      <w:pPr>
+        <w:pStyle w:val="Prrafodelista"/>
+        <w:tabs>
+          <w:tab w:val="left" w:pos="3705"/>
+        </w:tabs>
+      </w:pPr>
+      <w:r>
+        <w:rPr>
+          <w:noProof/>
+        </w:rPr>
         <w:drawing>
           <wp:inline distT="0" distB="0" distL="0" distR="0" wp14:anchorId="34216E92" wp14:editId="4A2B9873">
             <wp:extent cx="4182059" cy="1771897"/>
@@ -1321,32 +1416,94 @@
           <w:tab w:val="left" w:pos="3705"/>
         </w:tabs>
       </w:pPr>
-    </w:p>
-    <w:p>
-      <w:pPr>
-        <w:pStyle w:val="Prrafodelista"/>
-        <w:tabs>
-          <w:tab w:val="left" w:pos="3705"/>
-        </w:tabs>
-      </w:pPr>
-      <w:r>
-        <w:t>db.paso.find({ "_id": ObjectId("</w:t>
-      </w:r>
+      <w:r>
+        <w:rPr>
+          <w:b/>
+          <w:bCs/>
+          <w:i/>
+          <w:iCs/>
+          <w:lang w:val="es-ES"/>
+        </w:rPr>
+        <w:t>Búsqueda más </w:t>
+      </w:r>
+      <w:proofErr w:type="spellStart"/>
+      <w:r>
+        <w:rPr>
+          <w:b/>
+          <w:bCs/>
+          <w:i/>
+          <w:iCs/>
+          <w:lang w:val="es-ES"/>
+        </w:rPr>
+        <w:t>eficáz</w:t>
+      </w:r>
+      <w:proofErr w:type="spellEnd"/>
+    </w:p>
+    <w:p>
+      <w:pPr>
+        <w:pStyle w:val="Prrafodelista"/>
+        <w:tabs>
+          <w:tab w:val="left" w:pos="3705"/>
+        </w:tabs>
+      </w:pPr>
+      <w:proofErr w:type="spellStart"/>
+      <w:proofErr w:type="gramStart"/>
+      <w:r>
+        <w:t>db.paso</w:t>
+      </w:r>
+      <w:proofErr w:type="gramEnd"/>
+      <w:r>
+        <w:t>.</w:t>
+      </w:r>
+      <w:proofErr w:type="gramStart"/>
+      <w:r>
+        <w:t>find</w:t>
+      </w:r>
+      <w:proofErr w:type="spellEnd"/>
+      <w:r>
+        <w:t>({ "</w:t>
+      </w:r>
+      <w:proofErr w:type="gramEnd"/>
+      <w:r>
+        <w:t xml:space="preserve">_id": </w:t>
+      </w:r>
+      <w:proofErr w:type="spellStart"/>
+      <w:r>
+        <w:t>ObjectId</w:t>
+      </w:r>
+      <w:proofErr w:type="spellEnd"/>
+      <w:r>
+        <w:t>("</w:t>
+      </w:r>
+      <w:proofErr w:type="spellStart"/>
       <w:r>
         <w:t>xxxxxxxx</w:t>
       </w:r>
-      <w:r>
-        <w:t>") })</w:t>
-      </w:r>
-    </w:p>
-    <w:p>
-      <w:pPr>
-        <w:pStyle w:val="Prrafodelista"/>
-        <w:tabs>
-          <w:tab w:val="left" w:pos="3705"/>
-        </w:tabs>
-      </w:pPr>
-      <w:r>
+      <w:proofErr w:type="spellEnd"/>
+      <w:r>
+        <w:t>"</w:t>
+      </w:r>
+      <w:proofErr w:type="gramStart"/>
+      <w:r>
+        <w:t>) }</w:t>
+      </w:r>
+      <w:proofErr w:type="gramEnd"/>
+      <w:r>
+        <w:t>)</w:t>
+      </w:r>
+    </w:p>
+    <w:p>
+      <w:pPr>
+        <w:pStyle w:val="Prrafodelista"/>
+        <w:tabs>
+          <w:tab w:val="left" w:pos="3705"/>
+        </w:tabs>
+      </w:pPr>
+      <w:r>
+        <w:rPr>
+          <w:noProof/>
+        </w:rPr>
+        <w:lastRenderedPageBreak/>
         <w:drawing>
           <wp:inline distT="0" distB="0" distL="0" distR="0" wp14:anchorId="32344A57" wp14:editId="53B271D9">
             <wp:extent cx="5612130" cy="1381125"/>
@@ -1399,9 +1556,26 @@
           <w:tab w:val="left" w:pos="3705"/>
         </w:tabs>
       </w:pPr>
-      <w:r>
-        <w:lastRenderedPageBreak/>
-        <w:t>db.paso.createIndex({"apellido": 1})</w:t>
+      <w:proofErr w:type="spellStart"/>
+      <w:proofErr w:type="gramStart"/>
+      <w:r>
+        <w:t>db.paso</w:t>
+      </w:r>
+      <w:proofErr w:type="gramEnd"/>
+      <w:r>
+        <w:t>.</w:t>
+      </w:r>
+      <w:proofErr w:type="gramStart"/>
+      <w:r>
+        <w:t>createIndex</w:t>
+      </w:r>
+      <w:proofErr w:type="spellEnd"/>
+      <w:r>
+        <w:t>(</w:t>
+      </w:r>
+      <w:proofErr w:type="gramEnd"/>
+      <w:r>
+        <w:t>{"apellido": 1})</w:t>
       </w:r>
     </w:p>
     <w:p>
@@ -1459,8 +1633,26 @@
           <w:tab w:val="left" w:pos="3705"/>
         </w:tabs>
       </w:pPr>
-      <w:r>
-        <w:t>db.paso.find({apellido: "</w:t>
+      <w:proofErr w:type="spellStart"/>
+      <w:proofErr w:type="gramStart"/>
+      <w:r>
+        <w:t>db.paso</w:t>
+      </w:r>
+      <w:proofErr w:type="gramEnd"/>
+      <w:r>
+        <w:t>.</w:t>
+      </w:r>
+      <w:proofErr w:type="gramStart"/>
+      <w:r>
+        <w:t>find</w:t>
+      </w:r>
+      <w:proofErr w:type="spellEnd"/>
+      <w:r>
+        <w:t>(</w:t>
+      </w:r>
+      <w:proofErr w:type="gramEnd"/>
+      <w:r>
+        <w:t>{apellido: "</w:t>
       </w:r>
       <w:r>
         <w:t>Lopez</w:t>
@@ -1504,6 +1696,9 @@
         </w:tabs>
       </w:pPr>
       <w:r>
+        <w:rPr>
+          <w:noProof/>
+        </w:rPr>
         <w:drawing>
           <wp:inline distT="0" distB="0" distL="0" distR="0" wp14:anchorId="09E80E7B" wp14:editId="1ECC5C05">
             <wp:extent cx="4525006" cy="2057687"/>
@@ -1556,15 +1751,47 @@
           <w:tab w:val="left" w:pos="3705"/>
         </w:tabs>
       </w:pPr>
-    </w:p>
-    <w:p>
-      <w:pPr>
-        <w:pStyle w:val="Prrafodelista"/>
-        <w:tabs>
-          <w:tab w:val="left" w:pos="3705"/>
-        </w:tabs>
-      </w:pPr>
-      <w:r>
+      <w:r>
+        <w:rPr>
+          <w:b/>
+          <w:bCs/>
+          <w:u w:val="single"/>
+          <w:lang w:val="es-ES"/>
+        </w:rPr>
+        <w:t>Para crear un </w:t>
+      </w:r>
+      <w:proofErr w:type="spellStart"/>
+      <w:r>
+        <w:rPr>
+          <w:b/>
+          <w:bCs/>
+          <w:u w:val="single"/>
+          <w:lang w:val="es-ES"/>
+        </w:rPr>
+        <w:t>index</w:t>
+      </w:r>
+      <w:proofErr w:type="spellEnd"/>
+      <w:r>
+        <w:rPr>
+          <w:b/>
+          <w:bCs/>
+          <w:u w:val="single"/>
+          <w:lang w:val="es-ES"/>
+        </w:rPr>
+        <w:t>:</w:t>
+      </w:r>
+    </w:p>
+    <w:p>
+      <w:pPr>
+        <w:pStyle w:val="Prrafodelista"/>
+        <w:tabs>
+          <w:tab w:val="left" w:pos="3705"/>
+        </w:tabs>
+      </w:pPr>
+      <w:r>
+        <w:rPr>
+          <w:noProof/>
+        </w:rPr>
         <w:drawing>
           <wp:inline distT="0" distB="0" distL="0" distR="0" wp14:anchorId="6F563E6B" wp14:editId="235F5B52">
             <wp:extent cx="5612130" cy="1936750"/>
@@ -1625,8 +1852,67 @@
           <w:tab w:val="left" w:pos="3705"/>
         </w:tabs>
       </w:pPr>
-      <w:r>
-        <w:lastRenderedPageBreak/>
+    </w:p>
+    <w:p>
+      <w:pPr>
+        <w:pStyle w:val="Prrafodelista"/>
+        <w:tabs>
+          <w:tab w:val="left" w:pos="3705"/>
+        </w:tabs>
+      </w:pPr>
+    </w:p>
+    <w:p>
+      <w:pPr>
+        <w:pStyle w:val="Prrafodelista"/>
+        <w:tabs>
+          <w:tab w:val="left" w:pos="3705"/>
+        </w:tabs>
+      </w:pPr>
+    </w:p>
+    <w:p>
+      <w:pPr>
+        <w:pStyle w:val="Prrafodelista"/>
+        <w:tabs>
+          <w:tab w:val="left" w:pos="3705"/>
+        </w:tabs>
+      </w:pPr>
+    </w:p>
+    <w:p>
+      <w:pPr>
+        <w:pStyle w:val="Prrafodelista"/>
+        <w:tabs>
+          <w:tab w:val="left" w:pos="3705"/>
+        </w:tabs>
+      </w:pPr>
+    </w:p>
+    <w:p>
+      <w:pPr>
+        <w:pStyle w:val="Prrafodelista"/>
+        <w:tabs>
+          <w:tab w:val="left" w:pos="3705"/>
+        </w:tabs>
+      </w:pPr>
+      <w:r>
+        <w:rPr>
+          <w:b/>
+          <w:bCs/>
+          <w:i/>
+          <w:iCs/>
+        </w:rPr>
+        <w:t>Nos mostrará la colección de datos creada.</w:t>
+      </w:r>
+    </w:p>
+    <w:p>
+      <w:pPr>
+        <w:pStyle w:val="Prrafodelista"/>
+        <w:tabs>
+          <w:tab w:val="left" w:pos="3705"/>
+        </w:tabs>
+      </w:pPr>
+      <w:r>
+        <w:rPr>
+          <w:noProof/>
+        </w:rPr>
         <w:drawing>
           <wp:inline distT="0" distB="0" distL="0" distR="0" wp14:anchorId="72A4FD78" wp14:editId="21E8AFF8">
             <wp:extent cx="4467849" cy="4363059"/>
@@ -1688,6 +1974,9 @@
         </w:tabs>
       </w:pPr>
       <w:r>
+        <w:rPr>
+          <w:noProof/>
+        </w:rPr>
         <w:drawing>
           <wp:inline distT="0" distB="0" distL="0" distR="0" wp14:anchorId="3B465027" wp14:editId="5A889866">
             <wp:extent cx="4020111" cy="476316"/>
@@ -1732,15 +2021,55 @@
           <w:tab w:val="left" w:pos="3705"/>
         </w:tabs>
       </w:pPr>
-    </w:p>
-    <w:p>
-      <w:pPr>
-        <w:pStyle w:val="Prrafodelista"/>
-        <w:tabs>
-          <w:tab w:val="left" w:pos="3705"/>
-        </w:tabs>
-      </w:pPr>
-      <w:r>
+      <w:r>
+        <w:rPr>
+          <w:b/>
+          <w:bCs/>
+          <w:u w:val="single"/>
+          <w:lang w:val="es-ES"/>
+        </w:rPr>
+        <w:t>PARA CREAR LOS ÍNDICES ÚNICOS UTILIZAREMOS </w:t>
+      </w:r>
+      <w:proofErr w:type="gramStart"/>
+      <w:r>
+        <w:rPr>
+          <w:b/>
+          <w:bCs/>
+          <w:u w:val="single"/>
+          <w:lang w:val="es-ES"/>
+        </w:rPr>
+        <w:t>CREATEINDEX(</w:t>
+      </w:r>
+      <w:proofErr w:type="gramEnd"/>
+      <w:r>
+        <w:rPr>
+          <w:b/>
+          <w:bCs/>
+          <w:u w:val="single"/>
+          <w:lang w:val="es-ES"/>
+        </w:rPr>
+        <w:t>)</w:t>
+      </w:r>
+    </w:p>
+    <w:p>
+      <w:pPr>
+        <w:pStyle w:val="Prrafodelista"/>
+        <w:tabs>
+          <w:tab w:val="left" w:pos="3705"/>
+        </w:tabs>
+      </w:pPr>
+    </w:p>
+    <w:p>
+      <w:pPr>
+        <w:pStyle w:val="Prrafodelista"/>
+        <w:tabs>
+          <w:tab w:val="left" w:pos="3705"/>
+        </w:tabs>
+      </w:pPr>
+      <w:r>
+        <w:rPr>
+          <w:noProof/>
+        </w:rPr>
         <w:drawing>
           <wp:inline distT="0" distB="0" distL="0" distR="0" wp14:anchorId="16DC8F0D" wp14:editId="1A255906">
             <wp:extent cx="4925112" cy="638264"/>
@@ -1778,11 +2107,1259 @@
         </w:drawing>
       </w:r>
     </w:p>
+    <w:p>
+      <w:pPr>
+        <w:pStyle w:val="Prrafodelista"/>
+        <w:tabs>
+          <w:tab w:val="left" w:pos="3705"/>
+        </w:tabs>
+      </w:pPr>
+    </w:p>
+    <w:p>
+      <w:pPr>
+        <w:pStyle w:val="Prrafodelista"/>
+        <w:tabs>
+          <w:tab w:val="left" w:pos="3705"/>
+        </w:tabs>
+        <w:rPr>
+          <w:b/>
+          <w:bCs/>
+          <w:u w:val="single"/>
+        </w:rPr>
+      </w:pPr>
+      <w:r>
+        <w:rPr>
+          <w:b/>
+          <w:bCs/>
+          <w:u w:val="single"/>
+        </w:rPr>
+        <w:t>PARA CREAR UN ÍNDICE EN SEGUNDO PLANO:</w:t>
+      </w:r>
+    </w:p>
+    <w:p>
+      <w:pPr>
+        <w:pStyle w:val="Prrafodelista"/>
+        <w:tabs>
+          <w:tab w:val="left" w:pos="3705"/>
+        </w:tabs>
+        <w:rPr>
+          <w:b/>
+          <w:bCs/>
+          <w:u w:val="single"/>
+        </w:rPr>
+      </w:pPr>
+    </w:p>
+    <w:p>
+      <w:pPr>
+        <w:pStyle w:val="Prrafodelista"/>
+        <w:tabs>
+          <w:tab w:val="left" w:pos="3705"/>
+        </w:tabs>
+      </w:pPr>
+      <w:r>
+        <w:drawing>
+          <wp:inline distT="0" distB="0" distL="0" distR="0" wp14:anchorId="33B87778" wp14:editId="1E573BB9">
+            <wp:extent cx="2133898" cy="628738"/>
+            <wp:effectExtent l="0" t="0" r="0" b="0"/>
+            <wp:docPr id="1031190727" name="Imagen 1" descr="Interfaz de usuario gráfica, Texto&#10;&#10;El contenido generado por IA puede ser incorrecto."/>
+            <wp:cNvGraphicFramePr>
+              <a:graphicFrameLocks xmlns:a="http://schemas.openxmlformats.org/drawingml/2006/main" noChangeAspect="1"/>
+            </wp:cNvGraphicFramePr>
+            <a:graphic xmlns:a="http://schemas.openxmlformats.org/drawingml/2006/main">
+              <a:graphicData uri="http://schemas.openxmlformats.org/drawingml/2006/picture">
+                <pic:pic xmlns:pic="http://schemas.openxmlformats.org/drawingml/2006/picture">
+                  <pic:nvPicPr>
+                    <pic:cNvPr id="1031190727" name="Imagen 1" descr="Interfaz de usuario gráfica, Texto&#10;&#10;El contenido generado por IA puede ser incorrecto."/>
+                    <pic:cNvPicPr/>
+                  </pic:nvPicPr>
+                  <pic:blipFill>
+                    <a:blip r:embed="rId20"/>
+                    <a:stretch>
+                      <a:fillRect/>
+                    </a:stretch>
+                  </pic:blipFill>
+                  <pic:spPr>
+                    <a:xfrm>
+                      <a:off x="0" y="0"/>
+                      <a:ext cx="2133898" cy="628738"/>
+                    </a:xfrm>
+                    <a:prstGeom prst="rect">
+                      <a:avLst/>
+                    </a:prstGeom>
+                  </pic:spPr>
+                </pic:pic>
+              </a:graphicData>
+            </a:graphic>
+          </wp:inline>
+        </w:drawing>
+      </w:r>
+    </w:p>
+    <w:p>
+      <w:pPr>
+        <w:pStyle w:val="Prrafodelista"/>
+        <w:tabs>
+          <w:tab w:val="left" w:pos="3705"/>
+        </w:tabs>
+      </w:pPr>
+    </w:p>
+    <w:p>
+      <w:pPr>
+        <w:pStyle w:val="Prrafodelista"/>
+        <w:tabs>
+          <w:tab w:val="left" w:pos="3705"/>
+        </w:tabs>
+      </w:pPr>
+      <w:r>
+        <w:lastRenderedPageBreak/>
+        <w:drawing>
+          <wp:inline distT="0" distB="0" distL="0" distR="0" wp14:anchorId="1E8A7D52" wp14:editId="2FA685B5">
+            <wp:extent cx="5612130" cy="3120390"/>
+            <wp:effectExtent l="0" t="0" r="7620" b="3810"/>
+            <wp:docPr id="86510987" name="Imagen 1" descr="Interfaz de usuario gráfica, Texto, Aplicación&#10;&#10;El contenido generado por IA puede ser incorrecto."/>
+            <wp:cNvGraphicFramePr>
+              <a:graphicFrameLocks xmlns:a="http://schemas.openxmlformats.org/drawingml/2006/main" noChangeAspect="1"/>
+            </wp:cNvGraphicFramePr>
+            <a:graphic xmlns:a="http://schemas.openxmlformats.org/drawingml/2006/main">
+              <a:graphicData uri="http://schemas.openxmlformats.org/drawingml/2006/picture">
+                <pic:pic xmlns:pic="http://schemas.openxmlformats.org/drawingml/2006/picture">
+                  <pic:nvPicPr>
+                    <pic:cNvPr id="86510987" name="Imagen 1" descr="Interfaz de usuario gráfica, Texto, Aplicación&#10;&#10;El contenido generado por IA puede ser incorrecto."/>
+                    <pic:cNvPicPr/>
+                  </pic:nvPicPr>
+                  <pic:blipFill>
+                    <a:blip r:embed="rId21"/>
+                    <a:stretch>
+                      <a:fillRect/>
+                    </a:stretch>
+                  </pic:blipFill>
+                  <pic:spPr>
+                    <a:xfrm>
+                      <a:off x="0" y="0"/>
+                      <a:ext cx="5612130" cy="3120390"/>
+                    </a:xfrm>
+                    <a:prstGeom prst="rect">
+                      <a:avLst/>
+                    </a:prstGeom>
+                  </pic:spPr>
+                </pic:pic>
+              </a:graphicData>
+            </a:graphic>
+          </wp:inline>
+        </w:drawing>
+      </w:r>
+    </w:p>
+    <w:p>
+      <w:pPr>
+        <w:pStyle w:val="Prrafodelista"/>
+        <w:tabs>
+          <w:tab w:val="left" w:pos="3705"/>
+        </w:tabs>
+      </w:pPr>
+    </w:p>
+    <w:p>
+      <w:pPr>
+        <w:pStyle w:val="Prrafodelista"/>
+        <w:tabs>
+          <w:tab w:val="left" w:pos="3705"/>
+        </w:tabs>
+        <w:rPr>
+          <w:lang w:val="en-US"/>
+        </w:rPr>
+      </w:pPr>
+      <w:r>
+        <w:rPr>
+          <w:lang w:val="es-ES"/>
+        </w:rPr>
+        <w:t>&gt;</w:t>
+      </w:r>
+      <w:proofErr w:type="spellStart"/>
+      <w:proofErr w:type="gramStart"/>
+      <w:r>
+        <w:rPr>
+          <w:lang w:val="es-ES"/>
+        </w:rPr>
+        <w:t>db.ejemplo</w:t>
+      </w:r>
+      <w:proofErr w:type="gramEnd"/>
+      <w:r>
+        <w:rPr>
+          <w:lang w:val="es-ES"/>
+        </w:rPr>
+        <w:t>.find</w:t>
+      </w:r>
+      <w:proofErr w:type="spellEnd"/>
+      <w:r>
+        <w:rPr>
+          <w:lang w:val="es-ES"/>
+        </w:rPr>
+        <w:t>(</w:t>
+      </w:r>
+      <w:proofErr w:type="gramStart"/>
+      <w:r>
+        <w:rPr>
+          <w:lang w:val="es-ES"/>
+        </w:rPr>
+        <w:t>).</w:t>
+      </w:r>
+      <w:proofErr w:type="spellStart"/>
+      <w:r>
+        <w:rPr>
+          <w:lang w:val="es-ES"/>
+        </w:rPr>
+        <w:t>pretty</w:t>
+      </w:r>
+      <w:proofErr w:type="spellEnd"/>
+      <w:proofErr w:type="gramEnd"/>
+      <w:r>
+        <w:rPr>
+          <w:lang w:val="es-ES"/>
+        </w:rPr>
+        <w:t>()</w:t>
+      </w:r>
+      <w:r>
+        <w:rPr>
+          <w:rFonts w:ascii="Arial" w:hAnsi="Arial" w:cs="Arial"/>
+          <w:lang w:val="en-US"/>
+        </w:rPr>
+        <w:t>​</w:t>
+      </w:r>
+    </w:p>
+    <w:p>
+      <w:pPr>
+        <w:pStyle w:val="Prrafodelista"/>
+        <w:tabs>
+          <w:tab w:val="left" w:pos="3705"/>
+        </w:tabs>
+        <w:rPr>
+          <w:lang w:val="en-US"/>
+        </w:rPr>
+      </w:pPr>
+      <w:r>
+        <w:rPr>
+          <w:lang w:val="es-ES"/>
+        </w:rPr>
+        <w:t>Nos mostrará los registros que creamos </w:t>
+      </w:r>
+      <w:r>
+        <w:rPr>
+          <w:rFonts w:ascii="Arial" w:hAnsi="Arial" w:cs="Arial"/>
+          <w:lang w:val="en-US"/>
+        </w:rPr>
+        <w:t>​</w:t>
+      </w:r>
+    </w:p>
+    <w:p>
+      <w:pPr>
+        <w:pStyle w:val="Prrafodelista"/>
+        <w:tabs>
+          <w:tab w:val="left" w:pos="3705"/>
+        </w:tabs>
+        <w:rPr>
+          <w:lang w:val="en-US"/>
+        </w:rPr>
+      </w:pPr>
+      <w:r>
+        <w:rPr>
+          <w:lang w:val="es-ES"/>
+        </w:rPr>
+        <w:t>Para agregar los índices utilizaremos los nombres y fechas que son índices que podemos agregar.</w:t>
+      </w:r>
+      <w:r>
+        <w:rPr>
+          <w:rFonts w:ascii="Arial" w:hAnsi="Arial" w:cs="Arial"/>
+          <w:lang w:val="en-US"/>
+        </w:rPr>
+        <w:t>​</w:t>
+      </w:r>
+    </w:p>
+    <w:p>
+      <w:pPr>
+        <w:pStyle w:val="Prrafodelista"/>
+        <w:tabs>
+          <w:tab w:val="left" w:pos="3705"/>
+        </w:tabs>
+        <w:rPr>
+          <w:lang w:val="en-US"/>
+        </w:rPr>
+      </w:pPr>
+      <w:r>
+        <w:rPr>
+          <w:lang w:val="es-ES"/>
+        </w:rPr>
+        <w:t>&gt;</w:t>
+      </w:r>
+      <w:proofErr w:type="spellStart"/>
+      <w:proofErr w:type="gramStart"/>
+      <w:r>
+        <w:rPr>
+          <w:lang w:val="es-ES"/>
+        </w:rPr>
+        <w:t>db.ejemplo</w:t>
+      </w:r>
+      <w:proofErr w:type="gramEnd"/>
+      <w:r>
+        <w:rPr>
+          <w:lang w:val="es-ES"/>
+        </w:rPr>
+        <w:t>.createIndex</w:t>
+      </w:r>
+      <w:proofErr w:type="spellEnd"/>
+      <w:r>
+        <w:rPr>
+          <w:lang w:val="es-ES"/>
+        </w:rPr>
+        <w:t>({"nombre":1</w:t>
+      </w:r>
+      <w:proofErr w:type="gramStart"/>
+      <w:r>
+        <w:rPr>
+          <w:lang w:val="es-ES"/>
+        </w:rPr>
+        <w:t>},{</w:t>
+      </w:r>
+      <w:proofErr w:type="spellStart"/>
+      <w:proofErr w:type="gramEnd"/>
+      <w:r>
+        <w:rPr>
+          <w:lang w:val="es-ES"/>
+        </w:rPr>
+        <w:t>background</w:t>
+      </w:r>
+      <w:proofErr w:type="spellEnd"/>
+      <w:proofErr w:type="gramStart"/>
+      <w:r>
+        <w:rPr>
+          <w:lang w:val="es-ES"/>
+        </w:rPr>
+        <w:t>":true</w:t>
+      </w:r>
+      <w:proofErr w:type="gramEnd"/>
+      <w:r>
+        <w:rPr>
+          <w:lang w:val="es-ES"/>
+        </w:rPr>
+        <w:t>})</w:t>
+      </w:r>
+      <w:r>
+        <w:rPr>
+          <w:rFonts w:ascii="Arial" w:hAnsi="Arial" w:cs="Arial"/>
+          <w:lang w:val="en-US"/>
+        </w:rPr>
+        <w:t>​</w:t>
+      </w:r>
+    </w:p>
+    <w:p>
+      <w:pPr>
+        <w:pStyle w:val="Prrafodelista"/>
+        <w:tabs>
+          <w:tab w:val="left" w:pos="3705"/>
+        </w:tabs>
+        <w:rPr>
+          <w:lang w:val="es-ES"/>
+        </w:rPr>
+      </w:pPr>
+      <w:r>
+        <w:rPr>
+          <w:rFonts w:ascii="Arial" w:hAnsi="Arial" w:cs="Arial"/>
+          <w:lang w:val="es-ES"/>
+        </w:rPr>
+        <w:t>​</w:t>
+      </w:r>
+    </w:p>
+    <w:p>
+      <w:pPr>
+        <w:pStyle w:val="Prrafodelista"/>
+        <w:tabs>
+          <w:tab w:val="left" w:pos="3705"/>
+        </w:tabs>
+        <w:rPr>
+          <w:lang w:val="es-ES"/>
+        </w:rPr>
+      </w:pPr>
+      <w:r>
+        <w:rPr>
+          <w:lang w:val="es-ES"/>
+        </w:rPr>
+        <w:t>&gt;</w:t>
+      </w:r>
+      <w:proofErr w:type="spellStart"/>
+      <w:proofErr w:type="gramStart"/>
+      <w:r>
+        <w:rPr>
+          <w:lang w:val="es-ES"/>
+        </w:rPr>
+        <w:t>db.ejemplo</w:t>
+      </w:r>
+      <w:proofErr w:type="gramEnd"/>
+      <w:r>
+        <w:rPr>
+          <w:lang w:val="es-ES"/>
+        </w:rPr>
+        <w:t>.createIndex</w:t>
+      </w:r>
+      <w:proofErr w:type="spellEnd"/>
+      <w:r>
+        <w:rPr>
+          <w:lang w:val="es-ES"/>
+        </w:rPr>
+        <w:t>({"fecha":</w:t>
+      </w:r>
+      <w:proofErr w:type="gramStart"/>
+      <w:r>
+        <w:rPr>
+          <w:lang w:val="es-ES"/>
+        </w:rPr>
+        <w:t>1,{</w:t>
+      </w:r>
+      <w:proofErr w:type="spellStart"/>
+      <w:proofErr w:type="gramEnd"/>
+      <w:r>
+        <w:rPr>
+          <w:lang w:val="es-ES"/>
+        </w:rPr>
+        <w:t>background</w:t>
+      </w:r>
+      <w:proofErr w:type="spellEnd"/>
+      <w:proofErr w:type="gramStart"/>
+      <w:r>
+        <w:rPr>
+          <w:lang w:val="es-ES"/>
+        </w:rPr>
+        <w:t>":true</w:t>
+      </w:r>
+      <w:proofErr w:type="gramEnd"/>
+      <w:r>
+        <w:rPr>
+          <w:lang w:val="es-ES"/>
+        </w:rPr>
+        <w:t>})</w:t>
+      </w:r>
+    </w:p>
+    <w:p>
+      <w:pPr>
+        <w:pStyle w:val="Prrafodelista"/>
+        <w:tabs>
+          <w:tab w:val="left" w:pos="3705"/>
+        </w:tabs>
+      </w:pPr>
+    </w:p>
+    <w:p>
+      <w:pPr>
+        <w:pStyle w:val="Prrafodelista"/>
+        <w:tabs>
+          <w:tab w:val="left" w:pos="3705"/>
+        </w:tabs>
+      </w:pPr>
+      <w:r>
+        <w:lastRenderedPageBreak/>
+        <w:drawing>
+          <wp:inline distT="0" distB="0" distL="0" distR="0" wp14:anchorId="00DD578F" wp14:editId="09C35860">
+            <wp:extent cx="4353533" cy="6230219"/>
+            <wp:effectExtent l="0" t="0" r="9525" b="0"/>
+            <wp:docPr id="1195827" name="Imagen 1" descr="Texto&#10;&#10;El contenido generado por IA puede ser incorrecto."/>
+            <wp:cNvGraphicFramePr>
+              <a:graphicFrameLocks xmlns:a="http://schemas.openxmlformats.org/drawingml/2006/main" noChangeAspect="1"/>
+            </wp:cNvGraphicFramePr>
+            <a:graphic xmlns:a="http://schemas.openxmlformats.org/drawingml/2006/main">
+              <a:graphicData uri="http://schemas.openxmlformats.org/drawingml/2006/picture">
+                <pic:pic xmlns:pic="http://schemas.openxmlformats.org/drawingml/2006/picture">
+                  <pic:nvPicPr>
+                    <pic:cNvPr id="1195827" name="Imagen 1" descr="Texto&#10;&#10;El contenido generado por IA puede ser incorrecto."/>
+                    <pic:cNvPicPr/>
+                  </pic:nvPicPr>
+                  <pic:blipFill>
+                    <a:blip r:embed="rId22"/>
+                    <a:stretch>
+                      <a:fillRect/>
+                    </a:stretch>
+                  </pic:blipFill>
+                  <pic:spPr>
+                    <a:xfrm>
+                      <a:off x="0" y="0"/>
+                      <a:ext cx="4353533" cy="6230219"/>
+                    </a:xfrm>
+                    <a:prstGeom prst="rect">
+                      <a:avLst/>
+                    </a:prstGeom>
+                  </pic:spPr>
+                </pic:pic>
+              </a:graphicData>
+            </a:graphic>
+          </wp:inline>
+        </w:drawing>
+      </w:r>
+    </w:p>
+    <w:p>
+      <w:pPr>
+        <w:pStyle w:val="Prrafodelista"/>
+        <w:tabs>
+          <w:tab w:val="left" w:pos="3705"/>
+        </w:tabs>
+      </w:pPr>
+    </w:p>
+    <w:p>
+      <w:pPr>
+        <w:pStyle w:val="Prrafodelista"/>
+        <w:tabs>
+          <w:tab w:val="left" w:pos="3705"/>
+        </w:tabs>
+      </w:pPr>
+    </w:p>
+    <w:p>
+      <w:pPr>
+        <w:pStyle w:val="Prrafodelista"/>
+        <w:tabs>
+          <w:tab w:val="left" w:pos="3705"/>
+        </w:tabs>
+      </w:pPr>
+    </w:p>
+    <w:p>
+      <w:pPr>
+        <w:pStyle w:val="Prrafodelista"/>
+        <w:tabs>
+          <w:tab w:val="left" w:pos="3705"/>
+        </w:tabs>
+      </w:pPr>
+      <w:r>
+        <w:drawing>
+          <wp:inline distT="0" distB="0" distL="0" distR="0" wp14:anchorId="3766A158" wp14:editId="7DC1A211">
+            <wp:extent cx="5612130" cy="426085"/>
+            <wp:effectExtent l="0" t="0" r="7620" b="0"/>
+            <wp:docPr id="1978255889" name="Imagen 1"/>
+            <wp:cNvGraphicFramePr>
+              <a:graphicFrameLocks xmlns:a="http://schemas.openxmlformats.org/drawingml/2006/main" noChangeAspect="1"/>
+            </wp:cNvGraphicFramePr>
+            <a:graphic xmlns:a="http://schemas.openxmlformats.org/drawingml/2006/main">
+              <a:graphicData uri="http://schemas.openxmlformats.org/drawingml/2006/picture">
+                <pic:pic xmlns:pic="http://schemas.openxmlformats.org/drawingml/2006/picture">
+                  <pic:nvPicPr>
+                    <pic:cNvPr id="1978255889" name=""/>
+                    <pic:cNvPicPr/>
+                  </pic:nvPicPr>
+                  <pic:blipFill>
+                    <a:blip r:embed="rId23"/>
+                    <a:stretch>
+                      <a:fillRect/>
+                    </a:stretch>
+                  </pic:blipFill>
+                  <pic:spPr>
+                    <a:xfrm>
+                      <a:off x="0" y="0"/>
+                      <a:ext cx="5612130" cy="426085"/>
+                    </a:xfrm>
+                    <a:prstGeom prst="rect">
+                      <a:avLst/>
+                    </a:prstGeom>
+                  </pic:spPr>
+                </pic:pic>
+              </a:graphicData>
+            </a:graphic>
+          </wp:inline>
+        </w:drawing>
+      </w:r>
+    </w:p>
+    <w:p>
+      <w:pPr>
+        <w:pStyle w:val="Prrafodelista"/>
+        <w:tabs>
+          <w:tab w:val="left" w:pos="3705"/>
+        </w:tabs>
+      </w:pPr>
+      <w:r>
+        <w:drawing>
+          <wp:inline distT="0" distB="0" distL="0" distR="0" wp14:anchorId="52DF7B9E" wp14:editId="3E0E05D2">
+            <wp:extent cx="5612130" cy="644525"/>
+            <wp:effectExtent l="0" t="0" r="7620" b="3175"/>
+            <wp:docPr id="1877615680" name="Imagen 1"/>
+            <wp:cNvGraphicFramePr>
+              <a:graphicFrameLocks xmlns:a="http://schemas.openxmlformats.org/drawingml/2006/main" noChangeAspect="1"/>
+            </wp:cNvGraphicFramePr>
+            <a:graphic xmlns:a="http://schemas.openxmlformats.org/drawingml/2006/main">
+              <a:graphicData uri="http://schemas.openxmlformats.org/drawingml/2006/picture">
+                <pic:pic xmlns:pic="http://schemas.openxmlformats.org/drawingml/2006/picture">
+                  <pic:nvPicPr>
+                    <pic:cNvPr id="1877615680" name=""/>
+                    <pic:cNvPicPr/>
+                  </pic:nvPicPr>
+                  <pic:blipFill>
+                    <a:blip r:embed="rId24"/>
+                    <a:stretch>
+                      <a:fillRect/>
+                    </a:stretch>
+                  </pic:blipFill>
+                  <pic:spPr>
+                    <a:xfrm>
+                      <a:off x="0" y="0"/>
+                      <a:ext cx="5612130" cy="644525"/>
+                    </a:xfrm>
+                    <a:prstGeom prst="rect">
+                      <a:avLst/>
+                    </a:prstGeom>
+                  </pic:spPr>
+                </pic:pic>
+              </a:graphicData>
+            </a:graphic>
+          </wp:inline>
+        </w:drawing>
+      </w:r>
+    </w:p>
+    <w:p>
+      <w:pPr>
+        <w:pStyle w:val="Prrafodelista"/>
+        <w:tabs>
+          <w:tab w:val="left" w:pos="3705"/>
+        </w:tabs>
+      </w:pPr>
+    </w:p>
+    <w:p>
+      <w:pPr>
+        <w:pStyle w:val="Prrafodelista"/>
+        <w:tabs>
+          <w:tab w:val="left" w:pos="3705"/>
+        </w:tabs>
+      </w:pPr>
+    </w:p>
+    <w:p>
+      <w:pPr>
+        <w:pStyle w:val="Prrafodelista"/>
+        <w:tabs>
+          <w:tab w:val="left" w:pos="3705"/>
+        </w:tabs>
+        <w:rPr>
+          <w:b/>
+          <w:bCs/>
+          <w:u w:val="single"/>
+          <w:lang w:val="es-ES"/>
+        </w:rPr>
+      </w:pPr>
+      <w:r>
+        <w:rPr>
+          <w:b/>
+          <w:bCs/>
+          <w:u w:val="single"/>
+          <w:lang w:val="es-ES"/>
+        </w:rPr>
+        <w:lastRenderedPageBreak/>
+        <w:t>"BACKGROUND"</w:t>
+      </w:r>
+    </w:p>
+    <w:p>
+      <w:pPr>
+        <w:pStyle w:val="Prrafodelista"/>
+        <w:tabs>
+          <w:tab w:val="left" w:pos="3705"/>
+        </w:tabs>
+      </w:pPr>
+    </w:p>
+    <w:p>
+      <w:pPr>
+        <w:pStyle w:val="Prrafodelista"/>
+        <w:tabs>
+          <w:tab w:val="left" w:pos="3705"/>
+        </w:tabs>
+        <w:rPr>
+          <w:lang w:val="es-ES"/>
+        </w:rPr>
+      </w:pPr>
+      <w:r>
+        <w:rPr>
+          <w:lang w:val="es-ES"/>
+        </w:rPr>
+        <w:t xml:space="preserve">Esta propiedad le va a dar la orden a Mongo para que éste índice se ejecute los </w:t>
+      </w:r>
+      <w:proofErr w:type="gramStart"/>
+      <w:r>
+        <w:rPr>
+          <w:lang w:val="es-ES"/>
+        </w:rPr>
+        <w:t>datos  en</w:t>
+      </w:r>
+      <w:proofErr w:type="gramEnd"/>
+      <w:r>
+        <w:rPr>
+          <w:lang w:val="es-ES"/>
+        </w:rPr>
+        <w:t xml:space="preserve"> 2do. Plano</w:t>
+      </w:r>
+      <w:r>
+        <w:rPr>
+          <w:rFonts w:ascii="Arial" w:hAnsi="Arial" w:cs="Arial"/>
+          <w:lang w:val="es-ES"/>
+        </w:rPr>
+        <w:t>​</w:t>
+      </w:r>
+    </w:p>
+    <w:p>
+      <w:pPr>
+        <w:pStyle w:val="Prrafodelista"/>
+        <w:numPr>
+          <w:ilvl w:val="0"/>
+          <w:numId w:val="14"/>
+        </w:numPr>
+        <w:tabs>
+          <w:tab w:val="left" w:pos="3705"/>
+        </w:tabs>
+        <w:rPr>
+          <w:lang w:val="en-US"/>
+        </w:rPr>
+      </w:pPr>
+      <w:proofErr w:type="gramStart"/>
+      <w:r>
+        <w:rPr>
+          <w:lang w:val="es-ES"/>
+        </w:rPr>
+        <w:t>Unas vez</w:t>
+      </w:r>
+      <w:proofErr w:type="gramEnd"/>
+      <w:r>
+        <w:rPr>
+          <w:lang w:val="es-ES"/>
+        </w:rPr>
+        <w:t xml:space="preserve"> creados los índices aplicaremos las siguientes sentencias.</w:t>
+      </w:r>
+      <w:r>
+        <w:rPr>
+          <w:rFonts w:ascii="Arial" w:hAnsi="Arial" w:cs="Arial"/>
+          <w:lang w:val="en-US"/>
+        </w:rPr>
+        <w:t>​</w:t>
+      </w:r>
+    </w:p>
+    <w:p>
+      <w:pPr>
+        <w:pStyle w:val="Prrafodelista"/>
+        <w:numPr>
+          <w:ilvl w:val="0"/>
+          <w:numId w:val="14"/>
+        </w:numPr>
+        <w:tabs>
+          <w:tab w:val="left" w:pos="3705"/>
+        </w:tabs>
+        <w:rPr>
+          <w:lang w:val="en-US"/>
+        </w:rPr>
+      </w:pPr>
+      <w:r>
+        <w:rPr>
+          <w:lang w:val="es-ES"/>
+        </w:rPr>
+        <w:t>&lt;</w:t>
+      </w:r>
+      <w:proofErr w:type="spellStart"/>
+      <w:proofErr w:type="gramStart"/>
+      <w:r>
+        <w:rPr>
+          <w:lang w:val="es-ES"/>
+        </w:rPr>
+        <w:t>db.ejemplo</w:t>
+      </w:r>
+      <w:proofErr w:type="gramEnd"/>
+      <w:r>
+        <w:rPr>
+          <w:lang w:val="es-ES"/>
+        </w:rPr>
+        <w:t>.</w:t>
+      </w:r>
+      <w:proofErr w:type="gramStart"/>
+      <w:r>
+        <w:rPr>
+          <w:lang w:val="es-ES"/>
+        </w:rPr>
+        <w:t>getindexes</w:t>
+      </w:r>
+      <w:proofErr w:type="spellEnd"/>
+      <w:r>
+        <w:rPr>
+          <w:lang w:val="es-ES"/>
+        </w:rPr>
+        <w:t>(</w:t>
+      </w:r>
+      <w:proofErr w:type="gramEnd"/>
+      <w:r>
+        <w:rPr>
+          <w:lang w:val="es-ES"/>
+        </w:rPr>
+        <w:t>);</w:t>
+      </w:r>
+      <w:r>
+        <w:rPr>
+          <w:rFonts w:ascii="Arial" w:hAnsi="Arial" w:cs="Arial"/>
+          <w:lang w:val="en-US"/>
+        </w:rPr>
+        <w:t>​</w:t>
+      </w:r>
+    </w:p>
+    <w:p>
+      <w:pPr>
+        <w:pStyle w:val="Prrafodelista"/>
+        <w:tabs>
+          <w:tab w:val="left" w:pos="3705"/>
+        </w:tabs>
+        <w:rPr>
+          <w:lang w:val="en-US"/>
+        </w:rPr>
+      </w:pPr>
+      <w:r>
+        <w:rPr>
+          <w:lang w:val="es-ES"/>
+        </w:rPr>
+        <w:t>Podremos visualizar los índices creados por defecto y los que cree de forma específica.</w:t>
+      </w:r>
+      <w:r>
+        <w:rPr>
+          <w:rFonts w:ascii="Arial" w:hAnsi="Arial" w:cs="Arial"/>
+          <w:lang w:val="en-US"/>
+        </w:rPr>
+        <w:t>​</w:t>
+      </w:r>
+    </w:p>
+    <w:p>
+      <w:pPr>
+        <w:pStyle w:val="Prrafodelista"/>
+        <w:tabs>
+          <w:tab w:val="left" w:pos="3705"/>
+        </w:tabs>
+        <w:rPr>
+          <w:lang w:val="en-US"/>
+        </w:rPr>
+      </w:pPr>
+      <w:r>
+        <w:rPr>
+          <w:lang w:val="es-ES"/>
+        </w:rPr>
+        <w:t>Esto permite que no se interrumpa la ejecución de nuestra base de datos mientras otros usuarios estén trabajando en ella.</w:t>
+      </w:r>
+      <w:r>
+        <w:rPr>
+          <w:rFonts w:ascii="Arial" w:hAnsi="Arial" w:cs="Arial"/>
+          <w:lang w:val="en-US"/>
+        </w:rPr>
+        <w:t>​</w:t>
+      </w:r>
+    </w:p>
+    <w:p>
+      <w:pPr>
+        <w:pStyle w:val="Prrafodelista"/>
+        <w:tabs>
+          <w:tab w:val="left" w:pos="3705"/>
+        </w:tabs>
+        <w:rPr>
+          <w:lang w:val="en-US"/>
+        </w:rPr>
+      </w:pPr>
+      <w:r>
+        <w:rPr>
+          <w:lang w:val="es-ES"/>
+        </w:rPr>
+        <w:t>Mayormente lo utilizan las empresas para agilizar datos</w:t>
+      </w:r>
+    </w:p>
+    <w:p>
+      <w:pPr>
+        <w:pStyle w:val="Prrafodelista"/>
+        <w:tabs>
+          <w:tab w:val="left" w:pos="3705"/>
+        </w:tabs>
+      </w:pPr>
+    </w:p>
+    <w:p>
+      <w:pPr>
+        <w:pStyle w:val="Prrafodelista"/>
+        <w:tabs>
+          <w:tab w:val="left" w:pos="3705"/>
+        </w:tabs>
+      </w:pPr>
+    </w:p>
+    <w:p>
+      <w:pPr>
+        <w:pStyle w:val="Prrafodelista"/>
+        <w:tabs>
+          <w:tab w:val="left" w:pos="3705"/>
+        </w:tabs>
+      </w:pPr>
+      <w:r>
+        <w:drawing>
+          <wp:inline distT="0" distB="0" distL="0" distR="0" wp14:anchorId="6AD6B51B" wp14:editId="7FB137C3">
+            <wp:extent cx="5612130" cy="1205230"/>
+            <wp:effectExtent l="0" t="0" r="7620" b="0"/>
+            <wp:docPr id="1203858441" name="Imagen 1" descr="Interfaz de usuario gráfica, Texto&#10;&#10;El contenido generado por IA puede ser incorrecto."/>
+            <wp:cNvGraphicFramePr>
+              <a:graphicFrameLocks xmlns:a="http://schemas.openxmlformats.org/drawingml/2006/main" noChangeAspect="1"/>
+            </wp:cNvGraphicFramePr>
+            <a:graphic xmlns:a="http://schemas.openxmlformats.org/drawingml/2006/main">
+              <a:graphicData uri="http://schemas.openxmlformats.org/drawingml/2006/picture">
+                <pic:pic xmlns:pic="http://schemas.openxmlformats.org/drawingml/2006/picture">
+                  <pic:nvPicPr>
+                    <pic:cNvPr id="1203858441" name="Imagen 1" descr="Interfaz de usuario gráfica, Texto&#10;&#10;El contenido generado por IA puede ser incorrecto."/>
+                    <pic:cNvPicPr/>
+                  </pic:nvPicPr>
+                  <pic:blipFill>
+                    <a:blip r:embed="rId25"/>
+                    <a:stretch>
+                      <a:fillRect/>
+                    </a:stretch>
+                  </pic:blipFill>
+                  <pic:spPr>
+                    <a:xfrm>
+                      <a:off x="0" y="0"/>
+                      <a:ext cx="5612130" cy="1205230"/>
+                    </a:xfrm>
+                    <a:prstGeom prst="rect">
+                      <a:avLst/>
+                    </a:prstGeom>
+                  </pic:spPr>
+                </pic:pic>
+              </a:graphicData>
+            </a:graphic>
+          </wp:inline>
+        </w:drawing>
+      </w:r>
+    </w:p>
+    <w:p>
+      <w:pPr>
+        <w:pStyle w:val="Prrafodelista"/>
+        <w:tabs>
+          <w:tab w:val="left" w:pos="3705"/>
+        </w:tabs>
+      </w:pPr>
+    </w:p>
+    <w:p>
+      <w:pPr>
+        <w:pStyle w:val="Prrafodelista"/>
+        <w:tabs>
+          <w:tab w:val="left" w:pos="3705"/>
+        </w:tabs>
+      </w:pPr>
+    </w:p>
+    <w:p>
+      <w:pPr>
+        <w:pStyle w:val="Prrafodelista"/>
+        <w:tabs>
+          <w:tab w:val="left" w:pos="3705"/>
+        </w:tabs>
+      </w:pPr>
+    </w:p>
+    <w:p>
+      <w:pPr>
+        <w:pStyle w:val="Prrafodelista"/>
+        <w:tabs>
+          <w:tab w:val="left" w:pos="3705"/>
+        </w:tabs>
+      </w:pPr>
+    </w:p>
+    <w:p>
+      <w:pPr>
+        <w:pStyle w:val="Prrafodelista"/>
+        <w:tabs>
+          <w:tab w:val="left" w:pos="3705"/>
+        </w:tabs>
+      </w:pPr>
+    </w:p>
+    <w:p>
+      <w:pPr>
+        <w:pStyle w:val="Prrafodelista"/>
+        <w:tabs>
+          <w:tab w:val="left" w:pos="3705"/>
+        </w:tabs>
+      </w:pPr>
+    </w:p>
+    <w:p>
+      <w:pPr>
+        <w:pStyle w:val="Prrafodelista"/>
+        <w:tabs>
+          <w:tab w:val="left" w:pos="3705"/>
+        </w:tabs>
+      </w:pPr>
+    </w:p>
+    <w:p>
+      <w:pPr>
+        <w:pStyle w:val="Prrafodelista"/>
+        <w:tabs>
+          <w:tab w:val="left" w:pos="3705"/>
+        </w:tabs>
+      </w:pPr>
+    </w:p>
+    <w:p>
+      <w:pPr>
+        <w:pStyle w:val="Prrafodelista"/>
+        <w:tabs>
+          <w:tab w:val="left" w:pos="3705"/>
+        </w:tabs>
+      </w:pPr>
+    </w:p>
+    <w:p>
+      <w:pPr>
+        <w:pStyle w:val="Prrafodelista"/>
+        <w:tabs>
+          <w:tab w:val="left" w:pos="3705"/>
+        </w:tabs>
+      </w:pPr>
+    </w:p>
+    <w:p>
+      <w:pPr>
+        <w:pStyle w:val="Prrafodelista"/>
+        <w:tabs>
+          <w:tab w:val="left" w:pos="3705"/>
+        </w:tabs>
+      </w:pPr>
+    </w:p>
+    <w:p>
+      <w:pPr>
+        <w:pStyle w:val="Prrafodelista"/>
+        <w:tabs>
+          <w:tab w:val="left" w:pos="3705"/>
+        </w:tabs>
+      </w:pPr>
+    </w:p>
+    <w:p>
+      <w:pPr>
+        <w:pStyle w:val="Prrafodelista"/>
+        <w:tabs>
+          <w:tab w:val="left" w:pos="3705"/>
+        </w:tabs>
+      </w:pPr>
+    </w:p>
+    <w:p>
+      <w:pPr>
+        <w:pStyle w:val="Prrafodelista"/>
+        <w:tabs>
+          <w:tab w:val="left" w:pos="3705"/>
+        </w:tabs>
+      </w:pPr>
+    </w:p>
+    <w:p>
+      <w:pPr>
+        <w:pStyle w:val="Prrafodelista"/>
+        <w:tabs>
+          <w:tab w:val="left" w:pos="3705"/>
+        </w:tabs>
+      </w:pPr>
+    </w:p>
+    <w:p>
+      <w:pPr>
+        <w:pStyle w:val="Prrafodelista"/>
+        <w:tabs>
+          <w:tab w:val="left" w:pos="3705"/>
+        </w:tabs>
+      </w:pPr>
+    </w:p>
+    <w:p>
+      <w:pPr>
+        <w:pStyle w:val="Prrafodelista"/>
+        <w:tabs>
+          <w:tab w:val="left" w:pos="3705"/>
+        </w:tabs>
+      </w:pPr>
+    </w:p>
+    <w:p>
+      <w:pPr>
+        <w:pStyle w:val="Prrafodelista"/>
+        <w:tabs>
+          <w:tab w:val="left" w:pos="3705"/>
+        </w:tabs>
+      </w:pPr>
+    </w:p>
+    <w:p>
+      <w:pPr>
+        <w:pStyle w:val="Prrafodelista"/>
+        <w:tabs>
+          <w:tab w:val="left" w:pos="3705"/>
+        </w:tabs>
+      </w:pPr>
+    </w:p>
+    <w:p>
+      <w:pPr>
+        <w:pStyle w:val="Prrafodelista"/>
+        <w:tabs>
+          <w:tab w:val="left" w:pos="3705"/>
+        </w:tabs>
+      </w:pPr>
+    </w:p>
+    <w:p>
+      <w:pPr>
+        <w:pStyle w:val="Prrafodelista"/>
+        <w:tabs>
+          <w:tab w:val="left" w:pos="3705"/>
+        </w:tabs>
+      </w:pPr>
+    </w:p>
+    <w:p>
+      <w:pPr>
+        <w:pStyle w:val="Prrafodelista"/>
+        <w:tabs>
+          <w:tab w:val="left" w:pos="3705"/>
+        </w:tabs>
+      </w:pPr>
+    </w:p>
+    <w:p>
+      <w:pPr>
+        <w:pStyle w:val="Prrafodelista"/>
+        <w:tabs>
+          <w:tab w:val="left" w:pos="3705"/>
+        </w:tabs>
+      </w:pPr>
+    </w:p>
+    <w:p>
+      <w:pPr>
+        <w:pStyle w:val="Prrafodelista"/>
+        <w:tabs>
+          <w:tab w:val="left" w:pos="3705"/>
+        </w:tabs>
+      </w:pPr>
+    </w:p>
+    <w:p>
+      <w:pPr>
+        <w:pStyle w:val="Prrafodelista"/>
+        <w:tabs>
+          <w:tab w:val="left" w:pos="3705"/>
+        </w:tabs>
+      </w:pPr>
+    </w:p>
+    <w:p>
+      <w:pPr>
+        <w:pStyle w:val="Prrafodelista"/>
+        <w:tabs>
+          <w:tab w:val="left" w:pos="3705"/>
+        </w:tabs>
+      </w:pPr>
+    </w:p>
+    <w:p>
+      <w:pPr>
+        <w:pStyle w:val="Prrafodelista"/>
+        <w:tabs>
+          <w:tab w:val="left" w:pos="3705"/>
+        </w:tabs>
+      </w:pPr>
+    </w:p>
+    <w:p>
+      <w:pPr>
+        <w:pStyle w:val="Prrafodelista"/>
+        <w:tabs>
+          <w:tab w:val="left" w:pos="3705"/>
+        </w:tabs>
+      </w:pPr>
+    </w:p>
+    <w:p>
+      <w:pPr>
+        <w:pStyle w:val="Prrafodelista"/>
+        <w:tabs>
+          <w:tab w:val="left" w:pos="3705"/>
+        </w:tabs>
+      </w:pPr>
+      <w:r>
+        <w:rPr>
+          <w:b/>
+          <w:bCs/>
+          <w:u w:val="single"/>
+          <w:lang w:val="es-ES"/>
+        </w:rPr>
+        <w:lastRenderedPageBreak/>
+        <w:t>GENERAR INDICES EN STUDIO 3T</w:t>
+      </w:r>
+    </w:p>
+    <w:p>
+      <w:pPr>
+        <w:pStyle w:val="Prrafodelista"/>
+        <w:tabs>
+          <w:tab w:val="left" w:pos="3705"/>
+        </w:tabs>
+      </w:pPr>
+    </w:p>
+    <w:p>
+      <w:pPr>
+        <w:pStyle w:val="Prrafodelista"/>
+        <w:tabs>
+          <w:tab w:val="left" w:pos="3705"/>
+        </w:tabs>
+      </w:pPr>
+      <w:r>
+        <w:drawing>
+          <wp:inline distT="0" distB="0" distL="0" distR="0" wp14:anchorId="2B501E6F" wp14:editId="6E0CDADB">
+            <wp:extent cx="5612130" cy="4406265"/>
+            <wp:effectExtent l="0" t="0" r="7620" b="0"/>
+            <wp:docPr id="1324075681" name="Imagen 1"/>
+            <wp:cNvGraphicFramePr>
+              <a:graphicFrameLocks xmlns:a="http://schemas.openxmlformats.org/drawingml/2006/main" noChangeAspect="1"/>
+            </wp:cNvGraphicFramePr>
+            <a:graphic xmlns:a="http://schemas.openxmlformats.org/drawingml/2006/main">
+              <a:graphicData uri="http://schemas.openxmlformats.org/drawingml/2006/picture">
+                <pic:pic xmlns:pic="http://schemas.openxmlformats.org/drawingml/2006/picture">
+                  <pic:nvPicPr>
+                    <pic:cNvPr id="1324075681" name=""/>
+                    <pic:cNvPicPr/>
+                  </pic:nvPicPr>
+                  <pic:blipFill>
+                    <a:blip r:embed="rId26"/>
+                    <a:stretch>
+                      <a:fillRect/>
+                    </a:stretch>
+                  </pic:blipFill>
+                  <pic:spPr>
+                    <a:xfrm>
+                      <a:off x="0" y="0"/>
+                      <a:ext cx="5612130" cy="4406265"/>
+                    </a:xfrm>
+                    <a:prstGeom prst="rect">
+                      <a:avLst/>
+                    </a:prstGeom>
+                  </pic:spPr>
+                </pic:pic>
+              </a:graphicData>
+            </a:graphic>
+          </wp:inline>
+        </w:drawing>
+      </w:r>
+    </w:p>
+    <w:p>
+      <w:pPr>
+        <w:pStyle w:val="Prrafodelista"/>
+        <w:tabs>
+          <w:tab w:val="left" w:pos="3705"/>
+        </w:tabs>
+      </w:pPr>
+      <w:r>
+        <w:drawing>
+          <wp:inline distT="0" distB="0" distL="0" distR="0" wp14:anchorId="64B3A032" wp14:editId="023AE6C8">
+            <wp:extent cx="5612130" cy="1123315"/>
+            <wp:effectExtent l="0" t="0" r="7620" b="635"/>
+            <wp:docPr id="1233501909" name="Imagen 1" descr="Captura de pantalla de un celular&#10;&#10;El contenido generado por IA puede ser incorrecto."/>
+            <wp:cNvGraphicFramePr>
+              <a:graphicFrameLocks xmlns:a="http://schemas.openxmlformats.org/drawingml/2006/main" noChangeAspect="1"/>
+            </wp:cNvGraphicFramePr>
+            <a:graphic xmlns:a="http://schemas.openxmlformats.org/drawingml/2006/main">
+              <a:graphicData uri="http://schemas.openxmlformats.org/drawingml/2006/picture">
+                <pic:pic xmlns:pic="http://schemas.openxmlformats.org/drawingml/2006/picture">
+                  <pic:nvPicPr>
+                    <pic:cNvPr id="1233501909" name="Imagen 1" descr="Captura de pantalla de un celular&#10;&#10;El contenido generado por IA puede ser incorrecto."/>
+                    <pic:cNvPicPr/>
+                  </pic:nvPicPr>
+                  <pic:blipFill>
+                    <a:blip r:embed="rId27"/>
+                    <a:stretch>
+                      <a:fillRect/>
+                    </a:stretch>
+                  </pic:blipFill>
+                  <pic:spPr>
+                    <a:xfrm>
+                      <a:off x="0" y="0"/>
+                      <a:ext cx="5612130" cy="1123315"/>
+                    </a:xfrm>
+                    <a:prstGeom prst="rect">
+                      <a:avLst/>
+                    </a:prstGeom>
+                  </pic:spPr>
+                </pic:pic>
+              </a:graphicData>
+            </a:graphic>
+          </wp:inline>
+        </w:drawing>
+      </w:r>
+    </w:p>
     <w:sectPr>
-      <w:headerReference w:type="default" r:id="rId20"/>
-      <w:footerReference w:type="default" r:id="rId21"/>
-      <w:headerReference w:type="first" r:id="rId22"/>
-      <w:footerReference w:type="first" r:id="rId23"/>
+      <w:headerReference w:type="default" r:id="rId28"/>
+      <w:footerReference w:type="default" r:id="rId29"/>
+      <w:headerReference w:type="first" r:id="rId30"/>
+      <w:footerReference w:type="first" r:id="rId31"/>
       <w:pgSz w:w="12240" w:h="15840"/>
       <w:pgMar w:top="1417" w:right="1701" w:bottom="1417" w:left="1701" w:header="510" w:footer="0" w:gutter="0"/>
       <w:pgNumType w:start="0"/>
@@ -2546,6 +4123,155 @@
     </w:lvl>
   </w:abstractNum>
   <w:abstractNum w:abstractNumId="1" w15:restartNumberingAfterBreak="0">
+    <w:nsid w:val="0C3C12C6"/>
+    <w:multiLevelType w:val="multilevel"/>
+    <w:tmpl w:val="F814D966"/>
+    <w:lvl w:ilvl="0">
+      <w:start w:val="1"/>
+      <w:numFmt w:val="bullet"/>
+      <w:lvlText w:val=""/>
+      <w:lvlJc w:val="left"/>
+      <w:pPr>
+        <w:tabs>
+          <w:tab w:val="num" w:pos="720"/>
+        </w:tabs>
+        <w:ind w:left="720" w:hanging="360"/>
+      </w:pPr>
+      <w:rPr>
+        <w:rFonts w:ascii="Symbol" w:hAnsi="Symbol" w:hint="default"/>
+        <w:sz w:val="20"/>
+      </w:rPr>
+    </w:lvl>
+    <w:lvl w:ilvl="1" w:tentative="1">
+      <w:start w:val="1"/>
+      <w:numFmt w:val="bullet"/>
+      <w:lvlText w:val="o"/>
+      <w:lvlJc w:val="left"/>
+      <w:pPr>
+        <w:tabs>
+          <w:tab w:val="num" w:pos="1440"/>
+        </w:tabs>
+        <w:ind w:left="1440" w:hanging="360"/>
+      </w:pPr>
+      <w:rPr>
+        <w:rFonts w:ascii="Courier New" w:hAnsi="Courier New" w:hint="default"/>
+        <w:sz w:val="20"/>
+      </w:rPr>
+    </w:lvl>
+    <w:lvl w:ilvl="2" w:tentative="1">
+      <w:start w:val="1"/>
+      <w:numFmt w:val="bullet"/>
+      <w:lvlText w:val=""/>
+      <w:lvlJc w:val="left"/>
+      <w:pPr>
+        <w:tabs>
+          <w:tab w:val="num" w:pos="2160"/>
+        </w:tabs>
+        <w:ind w:left="2160" w:hanging="360"/>
+      </w:pPr>
+      <w:rPr>
+        <w:rFonts w:ascii="Wingdings" w:hAnsi="Wingdings" w:hint="default"/>
+        <w:sz w:val="20"/>
+      </w:rPr>
+    </w:lvl>
+    <w:lvl w:ilvl="3" w:tentative="1">
+      <w:start w:val="1"/>
+      <w:numFmt w:val="bullet"/>
+      <w:lvlText w:val=""/>
+      <w:lvlJc w:val="left"/>
+      <w:pPr>
+        <w:tabs>
+          <w:tab w:val="num" w:pos="2880"/>
+        </w:tabs>
+        <w:ind w:left="2880" w:hanging="360"/>
+      </w:pPr>
+      <w:rPr>
+        <w:rFonts w:ascii="Wingdings" w:hAnsi="Wingdings" w:hint="default"/>
+        <w:sz w:val="20"/>
+      </w:rPr>
+    </w:lvl>
+    <w:lvl w:ilvl="4" w:tentative="1">
+      <w:start w:val="1"/>
+      <w:numFmt w:val="bullet"/>
+      <w:lvlText w:val=""/>
+      <w:lvlJc w:val="left"/>
+      <w:pPr>
+        <w:tabs>
+          <w:tab w:val="num" w:pos="3600"/>
+        </w:tabs>
+        <w:ind w:left="3600" w:hanging="360"/>
+      </w:pPr>
+      <w:rPr>
+        <w:rFonts w:ascii="Wingdings" w:hAnsi="Wingdings" w:hint="default"/>
+        <w:sz w:val="20"/>
+      </w:rPr>
+    </w:lvl>
+    <w:lvl w:ilvl="5" w:tentative="1">
+      <w:start w:val="1"/>
+      <w:numFmt w:val="bullet"/>
+      <w:lvlText w:val=""/>
+      <w:lvlJc w:val="left"/>
+      <w:pPr>
+        <w:tabs>
+          <w:tab w:val="num" w:pos="4320"/>
+        </w:tabs>
+        <w:ind w:left="4320" w:hanging="360"/>
+      </w:pPr>
+      <w:rPr>
+        <w:rFonts w:ascii="Wingdings" w:hAnsi="Wingdings" w:hint="default"/>
+        <w:sz w:val="20"/>
+      </w:rPr>
+    </w:lvl>
+    <w:lvl w:ilvl="6" w:tentative="1">
+      <w:start w:val="1"/>
+      <w:numFmt w:val="bullet"/>
+      <w:lvlText w:val=""/>
+      <w:lvlJc w:val="left"/>
+      <w:pPr>
+        <w:tabs>
+          <w:tab w:val="num" w:pos="5040"/>
+        </w:tabs>
+        <w:ind w:left="5040" w:hanging="360"/>
+      </w:pPr>
+      <w:rPr>
+        <w:rFonts w:ascii="Wingdings" w:hAnsi="Wingdings" w:hint="default"/>
+        <w:sz w:val="20"/>
+      </w:rPr>
+    </w:lvl>
+    <w:lvl w:ilvl="7" w:tentative="1">
+      <w:start w:val="1"/>
+      <w:numFmt w:val="bullet"/>
+      <w:lvlText w:val=""/>
+      <w:lvlJc w:val="left"/>
+      <w:pPr>
+        <w:tabs>
+          <w:tab w:val="num" w:pos="5760"/>
+        </w:tabs>
+        <w:ind w:left="5760" w:hanging="360"/>
+      </w:pPr>
+      <w:rPr>
+        <w:rFonts w:ascii="Wingdings" w:hAnsi="Wingdings" w:hint="default"/>
+        <w:sz w:val="20"/>
+      </w:rPr>
+    </w:lvl>
+    <w:lvl w:ilvl="8" w:tentative="1">
+      <w:start w:val="1"/>
+      <w:numFmt w:val="bullet"/>
+      <w:lvlText w:val=""/>
+      <w:lvlJc w:val="left"/>
+      <w:pPr>
+        <w:tabs>
+          <w:tab w:val="num" w:pos="6480"/>
+        </w:tabs>
+        <w:ind w:left="6480" w:hanging="360"/>
+      </w:pPr>
+      <w:rPr>
+        <w:rFonts w:ascii="Wingdings" w:hAnsi="Wingdings" w:hint="default"/>
+        <w:sz w:val="20"/>
+      </w:rPr>
+    </w:lvl>
+  </w:abstractNum>
+  <w:abstractNum w:abstractNumId="2" w15:restartNumberingAfterBreak="0">
     <w:nsid w:val="1F223E0D"/>
     <w:multiLevelType w:val="hybridMultilevel"/>
     <w:tmpl w:val="AD3EC16E"/>
@@ -2631,7 +4357,7 @@
       </w:pPr>
     </w:lvl>
   </w:abstractNum>
-  <w:abstractNum w:abstractNumId="2" w15:restartNumberingAfterBreak="0">
+  <w:abstractNum w:abstractNumId="3" w15:restartNumberingAfterBreak="0">
     <w:nsid w:val="34C114B6"/>
     <w:multiLevelType w:val="multilevel"/>
     <w:tmpl w:val="64FEECFE"/>
@@ -2780,7 +4506,7 @@
       </w:rPr>
     </w:lvl>
   </w:abstractNum>
-  <w:abstractNum w:abstractNumId="3" w15:restartNumberingAfterBreak="0">
+  <w:abstractNum w:abstractNumId="4" w15:restartNumberingAfterBreak="0">
     <w:nsid w:val="3749368E"/>
     <w:multiLevelType w:val="hybridMultilevel"/>
     <w:tmpl w:val="1B0A96B2"/>
@@ -2869,7 +4595,7 @@
       </w:pPr>
     </w:lvl>
   </w:abstractNum>
-  <w:abstractNum w:abstractNumId="4" w15:restartNumberingAfterBreak="0">
+  <w:abstractNum w:abstractNumId="5" w15:restartNumberingAfterBreak="0">
     <w:nsid w:val="37527D32"/>
     <w:multiLevelType w:val="multilevel"/>
     <w:tmpl w:val="82C41F2A"/>
@@ -3018,7 +4744,7 @@
       </w:rPr>
     </w:lvl>
   </w:abstractNum>
-  <w:abstractNum w:abstractNumId="5" w15:restartNumberingAfterBreak="0">
+  <w:abstractNum w:abstractNumId="6" w15:restartNumberingAfterBreak="0">
     <w:nsid w:val="43E27AAC"/>
     <w:multiLevelType w:val="multilevel"/>
     <w:tmpl w:val="E1004C2A"/>
@@ -3167,7 +4893,7 @@
       </w:rPr>
     </w:lvl>
   </w:abstractNum>
-  <w:abstractNum w:abstractNumId="6" w15:restartNumberingAfterBreak="0">
+  <w:abstractNum w:abstractNumId="7" w15:restartNumberingAfterBreak="0">
     <w:nsid w:val="551B36AC"/>
     <w:multiLevelType w:val="hybridMultilevel"/>
     <w:tmpl w:val="ED12894E"/>
@@ -3256,7 +4982,7 @@
       </w:pPr>
     </w:lvl>
   </w:abstractNum>
-  <w:abstractNum w:abstractNumId="7" w15:restartNumberingAfterBreak="0">
+  <w:abstractNum w:abstractNumId="8" w15:restartNumberingAfterBreak="0">
     <w:nsid w:val="5AA12DB4"/>
     <w:multiLevelType w:val="multilevel"/>
     <w:tmpl w:val="1A3238A4"/>
@@ -3405,7 +5131,7 @@
       </w:rPr>
     </w:lvl>
   </w:abstractNum>
-  <w:abstractNum w:abstractNumId="8" w15:restartNumberingAfterBreak="0">
+  <w:abstractNum w:abstractNumId="9" w15:restartNumberingAfterBreak="0">
     <w:nsid w:val="5F7266FA"/>
     <w:multiLevelType w:val="multilevel"/>
     <w:tmpl w:val="9BCEB7AC"/>
@@ -3554,7 +5280,7 @@
       </w:rPr>
     </w:lvl>
   </w:abstractNum>
-  <w:abstractNum w:abstractNumId="9" w15:restartNumberingAfterBreak="0">
+  <w:abstractNum w:abstractNumId="10" w15:restartNumberingAfterBreak="0">
     <w:nsid w:val="66580766"/>
     <w:multiLevelType w:val="hybridMultilevel"/>
     <w:tmpl w:val="E0EEAC7C"/>
@@ -3643,7 +5369,7 @@
       </w:pPr>
     </w:lvl>
   </w:abstractNum>
-  <w:abstractNum w:abstractNumId="10" w15:restartNumberingAfterBreak="0">
+  <w:abstractNum w:abstractNumId="11" w15:restartNumberingAfterBreak="0">
     <w:nsid w:val="7530143F"/>
     <w:multiLevelType w:val="multilevel"/>
     <w:tmpl w:val="C9E84B36"/>
@@ -3792,7 +5518,7 @@
       </w:rPr>
     </w:lvl>
   </w:abstractNum>
-  <w:abstractNum w:abstractNumId="11" w15:restartNumberingAfterBreak="0">
+  <w:abstractNum w:abstractNumId="12" w15:restartNumberingAfterBreak="0">
     <w:nsid w:val="786102B3"/>
     <w:multiLevelType w:val="multilevel"/>
     <w:tmpl w:val="932C681E"/>
@@ -3941,7 +5667,7 @@
       </w:rPr>
     </w:lvl>
   </w:abstractNum>
-  <w:abstractNum w:abstractNumId="12" w15:restartNumberingAfterBreak="0">
+  <w:abstractNum w:abstractNumId="13" w15:restartNumberingAfterBreak="0">
     <w:nsid w:val="7D130D45"/>
     <w:multiLevelType w:val="multilevel"/>
     <w:tmpl w:val="94F8835C"/>
@@ -4091,43 +5817,46 @@
     </w:lvl>
   </w:abstractNum>
   <w:num w:numId="1" w16cid:durableId="1990092717">
-    <w:abstractNumId w:val="1"/>
+    <w:abstractNumId w:val="2"/>
   </w:num>
   <w:num w:numId="2" w16cid:durableId="674039961">
+    <w:abstractNumId w:val="8"/>
+  </w:num>
+  <w:num w:numId="3" w16cid:durableId="1535772945">
+    <w:abstractNumId w:val="11"/>
+  </w:num>
+  <w:num w:numId="4" w16cid:durableId="1934701932">
+    <w:abstractNumId w:val="12"/>
+  </w:num>
+  <w:num w:numId="5" w16cid:durableId="140926981">
+    <w:abstractNumId w:val="5"/>
+  </w:num>
+  <w:num w:numId="6" w16cid:durableId="1952517944">
+    <w:abstractNumId w:val="9"/>
+  </w:num>
+  <w:num w:numId="7" w16cid:durableId="1732195700">
+    <w:abstractNumId w:val="13"/>
+  </w:num>
+  <w:num w:numId="8" w16cid:durableId="92014430">
+    <w:abstractNumId w:val="4"/>
+  </w:num>
+  <w:num w:numId="9" w16cid:durableId="1822769586">
     <w:abstractNumId w:val="7"/>
   </w:num>
-  <w:num w:numId="3" w16cid:durableId="1535772945">
+  <w:num w:numId="10" w16cid:durableId="297616277">
     <w:abstractNumId w:val="10"/>
-  </w:num>
-  <w:num w:numId="4" w16cid:durableId="1934701932">
-    <w:abstractNumId w:val="11"/>
-  </w:num>
-  <w:num w:numId="5" w16cid:durableId="140926981">
-    <w:abstractNumId w:val="4"/>
-  </w:num>
-  <w:num w:numId="6" w16cid:durableId="1952517944">
-    <w:abstractNumId w:val="8"/>
-  </w:num>
-  <w:num w:numId="7" w16cid:durableId="1732195700">
-    <w:abstractNumId w:val="12"/>
-  </w:num>
-  <w:num w:numId="8" w16cid:durableId="92014430">
-    <w:abstractNumId w:val="3"/>
-  </w:num>
-  <w:num w:numId="9" w16cid:durableId="1822769586">
-    <w:abstractNumId w:val="6"/>
-  </w:num>
-  <w:num w:numId="10" w16cid:durableId="297616277">
-    <w:abstractNumId w:val="9"/>
   </w:num>
   <w:num w:numId="11" w16cid:durableId="1926374511">
     <w:abstractNumId w:val="0"/>
   </w:num>
   <w:num w:numId="12" w16cid:durableId="487870010">
-    <w:abstractNumId w:val="5"/>
+    <w:abstractNumId w:val="6"/>
   </w:num>
   <w:num w:numId="13" w16cid:durableId="684867323">
-    <w:abstractNumId w:val="2"/>
+    <w:abstractNumId w:val="3"/>
+  </w:num>
+  <w:num w:numId="14" w16cid:durableId="1633514341">
+    <w:abstractNumId w:val="1"/>
   </w:num>
 </w:numbering>
 </file>

</xml_diff>